<commit_message>
Update Azure architecture to fully private - no public endpoints
- Replace Static Web App with App Service (Linux Web App) in ASE
- Remove Azure Front Door and all public endpoint references
- All services accessible only via Private Endpoint
- Users access via VPN/ExpressRoute from PA corporate network
- Document simplified architecture benefits
- Zero public internet exposure - aligns with security requirements
</commit_message>
<xml_diff>
--- a/Developer_Guides/G-Cloud_Proposal_Automation_Application_Azure.docx
+++ b/Developer_Guides/G-Cloud_Proposal_Automation_Application_Azure.docx
@@ -1130,7 +1130,7 @@
         <w:pStyle w:val="ListBullet"/>
       </w:pPr>
       <w:r>
-        <w:t>**Frontend**: React single-page application served via Azure Static Web Apps provides guided forms, real-time validation, and draft workflows. Authenticated via Entra ID SSO App registration for seamless access to both the application and SharePoint Online.</w:t>
+        <w:t>**Frontend**: React single-page application served via Azure App Service (Linux Web App) deployed within PA's App Service Environment, accessible only via Private Endpoint. Provides guided forms, real-time validation, and draft workflows. Authenticated via Entra ID SSO App registration for seamless access to both the application and SharePoint Online.</w:t>
       </w:r>
     </w:p>
     <w:p>
@@ -1178,7 +1178,7 @@
         <w:pStyle w:val="ListBullet"/>
       </w:pPr>
       <w:r>
-        <w:t>**Network Security**: App Service Environment configured with Private Endpoint ensures all traffic remains within PA's virtual network. No public internet exposure for backend services. Static Web App uses Azure Front Door (optional) for global distribution with WAF protection.</w:t>
+        <w:t>**Network Security**: App Service Environment configured with Private Endpoint ensures all traffic remains within PA's virtual network. **No public internet exposure** - all services (frontend, backend, storage, Key Vault) accessible only via Private Endpoint. Users access the application from PA corporate network via VPN or ExpressRoute/Private Link.</w:t>
       </w:r>
     </w:p>
     <w:p>
@@ -1210,7 +1210,7 @@
         <w:pStyle w:val="ListBullet"/>
       </w:pPr>
       <w:r>
-        <w:t>Static Web App managed identity: Optional for API Management integration if required.</w:t>
+        <w:t>Frontend App Service managed identity: `Storage Blob Data Contributor` (if direct storage access required), otherwise uses API Function for all backend operations.</w:t>
       </w:r>
     </w:p>
     <w:p>
@@ -1298,7 +1298,12 @@
         <w:pStyle w:val="Heading2"/>
       </w:pPr>
       <w:r>
-        <w:t>Azure Architecture Diagram (Textual)</w:t>
+        <w:t>Azure Architecture Diagram</w:t>
+      </w:r>
+    </w:p>
+    <w:p>
+      <w:r>
+        <w:t>**Note**: A visual architecture diagram using Azure native icons is available separately. The textual representation below shows the complete architecture flow.</w:t>
       </w:r>
     </w:p>
     <w:p>
@@ -1306,7 +1311,7 @@
         <w:rPr>
           <w:rFonts w:ascii="Courier New" w:hAnsi="Courier New"/>
         </w:rPr>
-        <w:t>Users (Browser / PA Corporate Network)</w:t>
+        <w:t>Users (PA Corporate Network)</w:t>
       </w:r>
     </w:p>
     <w:p>
@@ -1330,7 +1335,7 @@
         <w:rPr>
           <w:rFonts w:ascii="Courier New" w:hAnsi="Courier New"/>
         </w:rPr>
-        <w:t>Azure Front Door (Optional - Global CDN + WAF)</w:t>
+        <w:t>VPN / ExpressRoute / Private Link</w:t>
       </w:r>
     </w:p>
     <w:p>
@@ -1346,7 +1351,7 @@
         <w:rPr>
           <w:rFonts w:ascii="Courier New" w:hAnsi="Courier New"/>
         </w:rPr>
-        <w:t xml:space="preserve">   ├──&gt; Azure Static Web Apps (React SPA)</w:t>
+        <w:t xml:space="preserve">   ▼</w:t>
       </w:r>
     </w:p>
     <w:p>
@@ -1354,7 +1359,7 @@
         <w:rPr>
           <w:rFonts w:ascii="Courier New" w:hAnsi="Courier New"/>
         </w:rPr>
-        <w:t xml:space="preserve">   │        └──&gt; Entra ID SSO App Registration</w:t>
+        <w:t>App Service Environment (Private Endpoint - No Public Access)</w:t>
       </w:r>
     </w:p>
     <w:p>
@@ -1370,7 +1375,7 @@
         <w:rPr>
           <w:rFonts w:ascii="Courier New" w:hAnsi="Courier New"/>
         </w:rPr>
-        <w:t xml:space="preserve">   ▼</w:t>
+        <w:t xml:space="preserve">   ├──&gt; Azure App Service (Linux Web App - React SPA)</w:t>
       </w:r>
     </w:p>
     <w:p>
@@ -1378,7 +1383,87 @@
         <w:rPr>
           <w:rFonts w:ascii="Courier New" w:hAnsi="Courier New"/>
         </w:rPr>
-        <w:t>Azure API Management (Optional - Throttling &amp; Inspection)</w:t>
+        <w:t xml:space="preserve">   │        ├──&gt; Entra ID SSO App Registration</w:t>
+      </w:r>
+    </w:p>
+    <w:p>
+      <w:r>
+        <w:rPr>
+          <w:rFonts w:ascii="Courier New" w:hAnsi="Courier New"/>
+        </w:rPr>
+        <w:t xml:space="preserve">   │        └──&gt; Azure Function (FastAPI service - Python)</w:t>
+      </w:r>
+    </w:p>
+    <w:p>
+      <w:r>
+        <w:rPr>
+          <w:rFonts w:ascii="Courier New" w:hAnsi="Courier New"/>
+        </w:rPr>
+        <w:t xml:space="preserve">   │                 ├──&gt; Azure Storage Account (Private Endpoint)</w:t>
+      </w:r>
+    </w:p>
+    <w:p>
+      <w:r>
+        <w:rPr>
+          <w:rFonts w:ascii="Courier New" w:hAnsi="Courier New"/>
+        </w:rPr>
+        <w:t xml:space="preserve">   │                 │        ├──&gt; sharepoint container</w:t>
+      </w:r>
+    </w:p>
+    <w:p>
+      <w:r>
+        <w:rPr>
+          <w:rFonts w:ascii="Courier New" w:hAnsi="Courier New"/>
+        </w:rPr>
+        <w:t xml:space="preserve">   │                 │        ├──&gt; templates container</w:t>
+      </w:r>
+    </w:p>
+    <w:p>
+      <w:r>
+        <w:rPr>
+          <w:rFonts w:ascii="Courier New" w:hAnsi="Courier New"/>
+        </w:rPr>
+        <w:t xml:space="preserve">   │                 │        ├──&gt; uploads container</w:t>
+      </w:r>
+    </w:p>
+    <w:p>
+      <w:r>
+        <w:rPr>
+          <w:rFonts w:ascii="Courier New" w:hAnsi="Courier New"/>
+        </w:rPr>
+        <w:t xml:space="preserve">   │                 │        └──&gt; output container</w:t>
+      </w:r>
+    </w:p>
+    <w:p>
+      <w:r>
+        <w:rPr>
+          <w:rFonts w:ascii="Courier New" w:hAnsi="Courier New"/>
+        </w:rPr>
+        <w:t xml:space="preserve">   │                 ├──&gt; Azure Key Vault (Private Endpoint)</w:t>
+      </w:r>
+    </w:p>
+    <w:p>
+      <w:r>
+        <w:rPr>
+          <w:rFonts w:ascii="Courier New" w:hAnsi="Courier New"/>
+        </w:rPr>
+        <w:t xml:space="preserve">   │                 │        └──&gt; SharePoint OAuth secrets</w:t>
+      </w:r>
+    </w:p>
+    <w:p>
+      <w:r>
+        <w:rPr>
+          <w:rFonts w:ascii="Courier New" w:hAnsi="Courier New"/>
+        </w:rPr>
+        <w:t xml:space="preserve">   │                 └──&gt; Microsoft Graph API</w:t>
+      </w:r>
+    </w:p>
+    <w:p>
+      <w:r>
+        <w:rPr>
+          <w:rFonts w:ascii="Courier New" w:hAnsi="Courier New"/>
+        </w:rPr>
+        <w:t xml:space="preserve">   │                          └──&gt; SharePoint Online (via App Registration)</w:t>
       </w:r>
     </w:p>
     <w:p>
@@ -1394,118 +1479,6 @@
         <w:rPr>
           <w:rFonts w:ascii="Courier New" w:hAnsi="Courier New"/>
         </w:rPr>
-        <w:t xml:space="preserve">   ▼</w:t>
-      </w:r>
-    </w:p>
-    <w:p>
-      <w:r>
-        <w:rPr>
-          <w:rFonts w:ascii="Courier New" w:hAnsi="Courier New"/>
-        </w:rPr>
-        <w:t>App Service Environment (Private Endpoint)</w:t>
-      </w:r>
-    </w:p>
-    <w:p>
-      <w:r>
-        <w:rPr>
-          <w:rFonts w:ascii="Courier New" w:hAnsi="Courier New"/>
-        </w:rPr>
-        <w:t xml:space="preserve">   │</w:t>
-      </w:r>
-    </w:p>
-    <w:p>
-      <w:r>
-        <w:rPr>
-          <w:rFonts w:ascii="Courier New" w:hAnsi="Courier New"/>
-        </w:rPr>
-        <w:t xml:space="preserve">   ├──&gt; Azure Function (FastAPI service - Python)</w:t>
-      </w:r>
-    </w:p>
-    <w:p>
-      <w:r>
-        <w:rPr>
-          <w:rFonts w:ascii="Courier New" w:hAnsi="Courier New"/>
-        </w:rPr>
-        <w:t xml:space="preserve">   │        ├──&gt; Azure Storage Account (Private Endpoint)</w:t>
-      </w:r>
-    </w:p>
-    <w:p>
-      <w:r>
-        <w:rPr>
-          <w:rFonts w:ascii="Courier New" w:hAnsi="Courier New"/>
-        </w:rPr>
-        <w:t xml:space="preserve">   │        │        ├──&gt; sharepoint container</w:t>
-      </w:r>
-    </w:p>
-    <w:p>
-      <w:r>
-        <w:rPr>
-          <w:rFonts w:ascii="Courier New" w:hAnsi="Courier New"/>
-        </w:rPr>
-        <w:t xml:space="preserve">   │        │        ├──&gt; templates container</w:t>
-      </w:r>
-    </w:p>
-    <w:p>
-      <w:r>
-        <w:rPr>
-          <w:rFonts w:ascii="Courier New" w:hAnsi="Courier New"/>
-        </w:rPr>
-        <w:t xml:space="preserve">   │        │        ├──&gt; uploads container</w:t>
-      </w:r>
-    </w:p>
-    <w:p>
-      <w:r>
-        <w:rPr>
-          <w:rFonts w:ascii="Courier New" w:hAnsi="Courier New"/>
-        </w:rPr>
-        <w:t xml:space="preserve">   │        │        └──&gt; output container</w:t>
-      </w:r>
-    </w:p>
-    <w:p>
-      <w:r>
-        <w:rPr>
-          <w:rFonts w:ascii="Courier New" w:hAnsi="Courier New"/>
-        </w:rPr>
-        <w:t xml:space="preserve">   │        ├──&gt; Azure Key Vault (Private Endpoint)</w:t>
-      </w:r>
-    </w:p>
-    <w:p>
-      <w:r>
-        <w:rPr>
-          <w:rFonts w:ascii="Courier New" w:hAnsi="Courier New"/>
-        </w:rPr>
-        <w:t xml:space="preserve">   │        │        └──&gt; SharePoint OAuth secrets</w:t>
-      </w:r>
-    </w:p>
-    <w:p>
-      <w:r>
-        <w:rPr>
-          <w:rFonts w:ascii="Courier New" w:hAnsi="Courier New"/>
-        </w:rPr>
-        <w:t xml:space="preserve">   │        └──&gt; Microsoft Graph API</w:t>
-      </w:r>
-    </w:p>
-    <w:p>
-      <w:r>
-        <w:rPr>
-          <w:rFonts w:ascii="Courier New" w:hAnsi="Courier New"/>
-        </w:rPr>
-        <w:t xml:space="preserve">   │                 └──&gt; SharePoint Online (via App Registration)</w:t>
-      </w:r>
-    </w:p>
-    <w:p>
-      <w:r>
-        <w:rPr>
-          <w:rFonts w:ascii="Courier New" w:hAnsi="Courier New"/>
-        </w:rPr>
-        <w:t xml:space="preserve">   │</w:t>
-      </w:r>
-    </w:p>
-    <w:p>
-      <w:r>
-        <w:rPr>
-          <w:rFonts w:ascii="Courier New" w:hAnsi="Courier New"/>
-        </w:rPr>
         <w:t xml:space="preserve">   └──&gt; Azure Function (PDF converter - Container)</w:t>
       </w:r>
     </w:p>
@@ -1555,7 +1528,7 @@
         <w:rPr>
           <w:rFonts w:ascii="Courier New" w:hAnsi="Courier New"/>
         </w:rPr>
-        <w:t xml:space="preserve">            └──&gt; All Function Apps stream telemetry</w:t>
+        <w:t xml:space="preserve">            └──&gt; All services stream telemetry</w:t>
       </w:r>
     </w:p>
     <w:p>
@@ -1592,7 +1565,7 @@
         <w:pStyle w:val="ListBullet"/>
       </w:pPr>
       <w:r>
-        <w:t>**Private Endpoint**: All backend services accessible only via Private Endpoint; no public internet exposure</w:t>
+        <w:t>**Private Endpoint**: **All services (frontend, backend, storage, Key Vault) accessible only via Private Endpoint; zero public internet exposure**</w:t>
       </w:r>
     </w:p>
     <w:p>
@@ -1600,7 +1573,7 @@
         <w:pStyle w:val="ListBullet"/>
       </w:pPr>
       <w:r>
-        <w:t>**Network Integration**: VNet integration enabled for Function Apps to access storage and Key Vault via Private Endpoints</w:t>
+        <w:t>**Network Integration**: VNet integration enabled for all App Services and Function Apps to access storage and Key Vault via Private Endpoints</w:t>
       </w:r>
     </w:p>
     <w:p>
@@ -1608,11 +1581,27 @@
         <w:pStyle w:val="ListBullet"/>
       </w:pPr>
       <w:r>
+        <w:t>**User Access**: Users connect from PA corporate network via VPN, ExpressRoute, or Private Link - no internet-facing endpoints</w:t>
+      </w:r>
+    </w:p>
+    <w:p>
+      <w:pPr>
+        <w:pStyle w:val="ListBullet"/>
+      </w:pPr>
+      <w:r>
         <w:t>**Scaling**: Auto-scaling configured based on CPU and memory metrics; minimum 1 instance for high availability</w:t>
       </w:r>
     </w:p>
     <w:p>
       <w:pPr>
+        <w:pStyle w:val="ListBullet"/>
+      </w:pPr>
+      <w:r>
+        <w:t>**Frontend Deployment**: React SPA served via Azure App Service (Linux Web App) within ASE, not Static Web App (which requires public endpoint)</w:t>
+      </w:r>
+    </w:p>
+    <w:p>
+      <w:pPr>
         <w:pStyle w:val="Heading3"/>
       </w:pPr>
     </w:p>
@@ -1884,7 +1873,7 @@
         <w:pStyle w:val="Heading2"/>
       </w:pPr>
       <w:r>
-        <w:t>Network Architecture</w:t>
+        <w:t>Network Architecture (Fully Private - No Public Endpoints)</w:t>
       </w:r>
     </w:p>
     <w:p>
@@ -1892,7 +1881,7 @@
         <w:pStyle w:val="ListBullet"/>
       </w:pPr>
       <w:r>
-        <w:t>**App Service Environment**: Deployed in PA's virtual network with Private Endpoint connectivity</w:t>
+        <w:t>**App Service Environment**: Deployed in PA's virtual network with Private Endpoint connectivity; **no public VIP**</w:t>
       </w:r>
     </w:p>
     <w:p>
@@ -1900,7 +1889,7 @@
         <w:pStyle w:val="ListBullet"/>
       </w:pPr>
       <w:r>
-        <w:t>**Storage Account**: Private Endpoint configured; accessible only from App Service Environment subnet</w:t>
+        <w:t>**Frontend App Service**: Linux Web App deployed in ASE, accessible only via Private Endpoint from PA corporate network</w:t>
       </w:r>
     </w:p>
     <w:p>
@@ -1908,7 +1897,7 @@
         <w:pStyle w:val="ListBullet"/>
       </w:pPr>
       <w:r>
-        <w:t>**Key Vault**: Private Endpoint configured; accessible only from App Service Environment subnet</w:t>
+        <w:t>**Storage Account**: Private Endpoint configured; accessible only from App Service Environment subnet; public network access disabled</w:t>
       </w:r>
     </w:p>
     <w:p>
@@ -1916,7 +1905,7 @@
         <w:pStyle w:val="ListBullet"/>
       </w:pPr>
       <w:r>
-        <w:t>**Container Registry**: Private Endpoint configured for secure image pulls</w:t>
+        <w:t>**Key Vault**: Private Endpoint configured; accessible only from App Service Environment subnet; public network access disabled</w:t>
       </w:r>
     </w:p>
     <w:p>
@@ -1924,7 +1913,7 @@
         <w:pStyle w:val="ListBullet"/>
       </w:pPr>
       <w:r>
-        <w:t>**Static Web App**: Public endpoint with Azure Front Door (optional) for global distribution and DDoS protection</w:t>
+        <w:t>**Container Registry**: Private Endpoint configured for secure image pulls; public network access disabled</w:t>
       </w:r>
     </w:p>
     <w:p>
@@ -1932,7 +1921,15 @@
         <w:pStyle w:val="ListBullet"/>
       </w:pPr>
       <w:r>
-        <w:t>**API Management**: Internal mode (optional) with Application Gateway for external exposure if required</w:t>
+        <w:t>**User Access Path**: PA Corporate Network → VPN/ExpressRoute/Private Link → App Service Environment (Private Endpoint) → Application</w:t>
+      </w:r>
+    </w:p>
+    <w:p>
+      <w:pPr>
+        <w:pStyle w:val="ListBullet"/>
+      </w:pPr>
+      <w:r>
+        <w:t>**No Public Services**: Azure Front Door, Static Web App, and public API Management endpoints removed to eliminate all public internet exposure</w:t>
       </w:r>
     </w:p>
     <w:p>
@@ -1940,6 +1937,108 @@
         <w:pStyle w:val="Heading2"/>
       </w:pPr>
       <w:r>
+        <w:t>Private Endpoint Architecture Benefits</w:t>
+      </w:r>
+    </w:p>
+    <w:p>
+      <w:r>
+        <w:t>**Why This Approach is Simpler and More Secure:**</w:t>
+      </w:r>
+    </w:p>
+    <w:p>
+      <w:r>
+        <w:t>1. **No Public Endpoints Required**: By deploying the frontend as an App Service (Linux Web App) within the App Service Environment instead of Static Web App, we eliminate the need for any public-facing services.</w:t>
+      </w:r>
+    </w:p>
+    <w:p>
+      <w:r>
+        <w:t>2. **Simplified Architecture**: Removing Azure Front Door and Static Web App actually simplifies the design:</w:t>
+      </w:r>
+    </w:p>
+    <w:p>
+      <w:pPr>
+        <w:pStyle w:val="ListBullet"/>
+      </w:pPr>
+      <w:r>
+        <w:t>Fewer services to manage and secure</w:t>
+      </w:r>
+    </w:p>
+    <w:p>
+      <w:pPr>
+        <w:pStyle w:val="ListBullet"/>
+      </w:pPr>
+      <w:r>
+        <w:t>No CDN/WAF configuration needed</w:t>
+      </w:r>
+    </w:p>
+    <w:p>
+      <w:pPr>
+        <w:pStyle w:val="ListBullet"/>
+      </w:pPr>
+      <w:r>
+        <w:t>No public DNS or SSL certificate management for frontend</w:t>
+      </w:r>
+    </w:p>
+    <w:p>
+      <w:pPr>
+        <w:pStyle w:val="ListBullet"/>
+      </w:pPr>
+      <w:r>
+        <w:t>All services use the same Private Endpoint pattern</w:t>
+      </w:r>
+    </w:p>
+    <w:p>
+      <w:r>
+        <w:t>3. **Consistent Security Model**: All services (frontend, backend, storage, Key Vault) follow the same Private Endpoint security model, making it easier to audit and maintain.</w:t>
+      </w:r>
+    </w:p>
+    <w:p>
+      <w:r>
+        <w:t>4. **No Heavy Lifting Required**: The change from Static Web App to App Service is straightforward:</w:t>
+      </w:r>
+    </w:p>
+    <w:p>
+      <w:pPr>
+        <w:pStyle w:val="ListBullet"/>
+      </w:pPr>
+      <w:r>
+        <w:t>React SPA builds the same way (npm build)</w:t>
+      </w:r>
+    </w:p>
+    <w:p>
+      <w:pPr>
+        <w:pStyle w:val="ListBullet"/>
+      </w:pPr>
+      <w:r>
+        <w:t>Deploy to App Service instead of Static Web App</w:t>
+      </w:r>
+    </w:p>
+    <w:p>
+      <w:pPr>
+        <w:pStyle w:val="ListBullet"/>
+      </w:pPr>
+      <w:r>
+        <w:t>Same authentication flow (Entra ID SSO)</w:t>
+      </w:r>
+    </w:p>
+    <w:p>
+      <w:pPr>
+        <w:pStyle w:val="ListBullet"/>
+      </w:pPr>
+      <w:r>
+        <w:t>Same API integration pattern</w:t>
+      </w:r>
+    </w:p>
+    <w:p>
+      <w:r>
+        <w:t>5. **User Access**: Users access via existing PA corporate network infrastructure (VPN/ExpressRoute), which they already use for other internal applications.</w:t>
+      </w:r>
+    </w:p>
+    <w:p>
+      <w:pPr>
+        <w:pStyle w:val="Heading2"/>
+      </w:pPr>
+      <w:r>
         <w:t>Compliance &amp; Security</w:t>
       </w:r>
     </w:p>
@@ -1956,6 +2055,22 @@
         <w:pStyle w:val="ListBullet"/>
       </w:pPr>
       <w:r>
+        <w:t>**No Public Internet Exposure**: All services accessible only via Private Endpoint from PA corporate network; zero public endpoints</w:t>
+      </w:r>
+    </w:p>
+    <w:p>
+      <w:pPr>
+        <w:pStyle w:val="ListBullet"/>
+      </w:pPr>
+      <w:r>
+        <w:t>**Network Isolation**: App Service Environment, Storage Account, Key Vault, and Container Registry all configured with Private Endpoints and public network access disabled</w:t>
+      </w:r>
+    </w:p>
+    <w:p>
+      <w:pPr>
+        <w:pStyle w:val="ListBullet"/>
+      </w:pPr>
+      <w:r>
         <w:t>**Data Residency**: All data stored within UK South region; complies with UK data protection regulations</w:t>
       </w:r>
     </w:p>
@@ -1988,7 +2103,7 @@
         <w:pStyle w:val="ListBullet"/>
       </w:pPr>
       <w:r>
-        <w:t>**Backup &amp; Recovery**: Storage account soft-delete and versioning; Function App deployment slots for zero-downtime updates</w:t>
+        <w:t>**Backup &amp; Recovery**: Storage account soft-delete and versioning; App Service deployment slots for zero-downtime updates</w:t>
       </w:r>
     </w:p>
     <w:sectPr>

</xml_diff>

<commit_message>
Revert "Update Azure architecture to fully private - no public endpoints"
This reverts commit a3dd2e77d14be016158f358a461d3831ad0e4ca0.
</commit_message>
<xml_diff>
--- a/Developer_Guides/G-Cloud_Proposal_Automation_Application_Azure.docx
+++ b/Developer_Guides/G-Cloud_Proposal_Automation_Application_Azure.docx
@@ -1130,7 +1130,7 @@
         <w:pStyle w:val="ListBullet"/>
       </w:pPr>
       <w:r>
-        <w:t>**Frontend**: React single-page application served via Azure App Service (Linux Web App) deployed within PA's App Service Environment, accessible only via Private Endpoint. Provides guided forms, real-time validation, and draft workflows. Authenticated via Entra ID SSO App registration for seamless access to both the application and SharePoint Online.</w:t>
+        <w:t>**Frontend**: React single-page application served via Azure Static Web Apps provides guided forms, real-time validation, and draft workflows. Authenticated via Entra ID SSO App registration for seamless access to both the application and SharePoint Online.</w:t>
       </w:r>
     </w:p>
     <w:p>
@@ -1178,7 +1178,7 @@
         <w:pStyle w:val="ListBullet"/>
       </w:pPr>
       <w:r>
-        <w:t>**Network Security**: App Service Environment configured with Private Endpoint ensures all traffic remains within PA's virtual network. **No public internet exposure** - all services (frontend, backend, storage, Key Vault) accessible only via Private Endpoint. Users access the application from PA corporate network via VPN or ExpressRoute/Private Link.</w:t>
+        <w:t>**Network Security**: App Service Environment configured with Private Endpoint ensures all traffic remains within PA's virtual network. No public internet exposure for backend services. Static Web App uses Azure Front Door (optional) for global distribution with WAF protection.</w:t>
       </w:r>
     </w:p>
     <w:p>
@@ -1210,7 +1210,7 @@
         <w:pStyle w:val="ListBullet"/>
       </w:pPr>
       <w:r>
-        <w:t>Frontend App Service managed identity: `Storage Blob Data Contributor` (if direct storage access required), otherwise uses API Function for all backend operations.</w:t>
+        <w:t>Static Web App managed identity: Optional for API Management integration if required.</w:t>
       </w:r>
     </w:p>
     <w:p>
@@ -1298,12 +1298,7 @@
         <w:pStyle w:val="Heading2"/>
       </w:pPr>
       <w:r>
-        <w:t>Azure Architecture Diagram</w:t>
-      </w:r>
-    </w:p>
-    <w:p>
-      <w:r>
-        <w:t>**Note**: A visual architecture diagram using Azure native icons is available separately. The textual representation below shows the complete architecture flow.</w:t>
+        <w:t>Azure Architecture Diagram (Textual)</w:t>
       </w:r>
     </w:p>
     <w:p>
@@ -1311,7 +1306,7 @@
         <w:rPr>
           <w:rFonts w:ascii="Courier New" w:hAnsi="Courier New"/>
         </w:rPr>
-        <w:t>Users (PA Corporate Network)</w:t>
+        <w:t>Users (Browser / PA Corporate Network)</w:t>
       </w:r>
     </w:p>
     <w:p>
@@ -1335,7 +1330,7 @@
         <w:rPr>
           <w:rFonts w:ascii="Courier New" w:hAnsi="Courier New"/>
         </w:rPr>
-        <w:t>VPN / ExpressRoute / Private Link</w:t>
+        <w:t>Azure Front Door (Optional - Global CDN + WAF)</w:t>
       </w:r>
     </w:p>
     <w:p>
@@ -1351,7 +1346,7 @@
         <w:rPr>
           <w:rFonts w:ascii="Courier New" w:hAnsi="Courier New"/>
         </w:rPr>
-        <w:t xml:space="preserve">   ▼</w:t>
+        <w:t xml:space="preserve">   ├──&gt; Azure Static Web Apps (React SPA)</w:t>
       </w:r>
     </w:p>
     <w:p>
@@ -1359,7 +1354,7 @@
         <w:rPr>
           <w:rFonts w:ascii="Courier New" w:hAnsi="Courier New"/>
         </w:rPr>
-        <w:t>App Service Environment (Private Endpoint - No Public Access)</w:t>
+        <w:t xml:space="preserve">   │        └──&gt; Entra ID SSO App Registration</w:t>
       </w:r>
     </w:p>
     <w:p>
@@ -1375,7 +1370,7 @@
         <w:rPr>
           <w:rFonts w:ascii="Courier New" w:hAnsi="Courier New"/>
         </w:rPr>
-        <w:t xml:space="preserve">   ├──&gt; Azure App Service (Linux Web App - React SPA)</w:t>
+        <w:t xml:space="preserve">   ▼</w:t>
       </w:r>
     </w:p>
     <w:p>
@@ -1383,87 +1378,7 @@
         <w:rPr>
           <w:rFonts w:ascii="Courier New" w:hAnsi="Courier New"/>
         </w:rPr>
-        <w:t xml:space="preserve">   │        ├──&gt; Entra ID SSO App Registration</w:t>
-      </w:r>
-    </w:p>
-    <w:p>
-      <w:r>
-        <w:rPr>
-          <w:rFonts w:ascii="Courier New" w:hAnsi="Courier New"/>
-        </w:rPr>
-        <w:t xml:space="preserve">   │        └──&gt; Azure Function (FastAPI service - Python)</w:t>
-      </w:r>
-    </w:p>
-    <w:p>
-      <w:r>
-        <w:rPr>
-          <w:rFonts w:ascii="Courier New" w:hAnsi="Courier New"/>
-        </w:rPr>
-        <w:t xml:space="preserve">   │                 ├──&gt; Azure Storage Account (Private Endpoint)</w:t>
-      </w:r>
-    </w:p>
-    <w:p>
-      <w:r>
-        <w:rPr>
-          <w:rFonts w:ascii="Courier New" w:hAnsi="Courier New"/>
-        </w:rPr>
-        <w:t xml:space="preserve">   │                 │        ├──&gt; sharepoint container</w:t>
-      </w:r>
-    </w:p>
-    <w:p>
-      <w:r>
-        <w:rPr>
-          <w:rFonts w:ascii="Courier New" w:hAnsi="Courier New"/>
-        </w:rPr>
-        <w:t xml:space="preserve">   │                 │        ├──&gt; templates container</w:t>
-      </w:r>
-    </w:p>
-    <w:p>
-      <w:r>
-        <w:rPr>
-          <w:rFonts w:ascii="Courier New" w:hAnsi="Courier New"/>
-        </w:rPr>
-        <w:t xml:space="preserve">   │                 │        ├──&gt; uploads container</w:t>
-      </w:r>
-    </w:p>
-    <w:p>
-      <w:r>
-        <w:rPr>
-          <w:rFonts w:ascii="Courier New" w:hAnsi="Courier New"/>
-        </w:rPr>
-        <w:t xml:space="preserve">   │                 │        └──&gt; output container</w:t>
-      </w:r>
-    </w:p>
-    <w:p>
-      <w:r>
-        <w:rPr>
-          <w:rFonts w:ascii="Courier New" w:hAnsi="Courier New"/>
-        </w:rPr>
-        <w:t xml:space="preserve">   │                 ├──&gt; Azure Key Vault (Private Endpoint)</w:t>
-      </w:r>
-    </w:p>
-    <w:p>
-      <w:r>
-        <w:rPr>
-          <w:rFonts w:ascii="Courier New" w:hAnsi="Courier New"/>
-        </w:rPr>
-        <w:t xml:space="preserve">   │                 │        └──&gt; SharePoint OAuth secrets</w:t>
-      </w:r>
-    </w:p>
-    <w:p>
-      <w:r>
-        <w:rPr>
-          <w:rFonts w:ascii="Courier New" w:hAnsi="Courier New"/>
-        </w:rPr>
-        <w:t xml:space="preserve">   │                 └──&gt; Microsoft Graph API</w:t>
-      </w:r>
-    </w:p>
-    <w:p>
-      <w:r>
-        <w:rPr>
-          <w:rFonts w:ascii="Courier New" w:hAnsi="Courier New"/>
-        </w:rPr>
-        <w:t xml:space="preserve">   │                          └──&gt; SharePoint Online (via App Registration)</w:t>
+        <w:t>Azure API Management (Optional - Throttling &amp; Inspection)</w:t>
       </w:r>
     </w:p>
     <w:p>
@@ -1479,6 +1394,118 @@
         <w:rPr>
           <w:rFonts w:ascii="Courier New" w:hAnsi="Courier New"/>
         </w:rPr>
+        <w:t xml:space="preserve">   ▼</w:t>
+      </w:r>
+    </w:p>
+    <w:p>
+      <w:r>
+        <w:rPr>
+          <w:rFonts w:ascii="Courier New" w:hAnsi="Courier New"/>
+        </w:rPr>
+        <w:t>App Service Environment (Private Endpoint)</w:t>
+      </w:r>
+    </w:p>
+    <w:p>
+      <w:r>
+        <w:rPr>
+          <w:rFonts w:ascii="Courier New" w:hAnsi="Courier New"/>
+        </w:rPr>
+        <w:t xml:space="preserve">   │</w:t>
+      </w:r>
+    </w:p>
+    <w:p>
+      <w:r>
+        <w:rPr>
+          <w:rFonts w:ascii="Courier New" w:hAnsi="Courier New"/>
+        </w:rPr>
+        <w:t xml:space="preserve">   ├──&gt; Azure Function (FastAPI service - Python)</w:t>
+      </w:r>
+    </w:p>
+    <w:p>
+      <w:r>
+        <w:rPr>
+          <w:rFonts w:ascii="Courier New" w:hAnsi="Courier New"/>
+        </w:rPr>
+        <w:t xml:space="preserve">   │        ├──&gt; Azure Storage Account (Private Endpoint)</w:t>
+      </w:r>
+    </w:p>
+    <w:p>
+      <w:r>
+        <w:rPr>
+          <w:rFonts w:ascii="Courier New" w:hAnsi="Courier New"/>
+        </w:rPr>
+        <w:t xml:space="preserve">   │        │        ├──&gt; sharepoint container</w:t>
+      </w:r>
+    </w:p>
+    <w:p>
+      <w:r>
+        <w:rPr>
+          <w:rFonts w:ascii="Courier New" w:hAnsi="Courier New"/>
+        </w:rPr>
+        <w:t xml:space="preserve">   │        │        ├──&gt; templates container</w:t>
+      </w:r>
+    </w:p>
+    <w:p>
+      <w:r>
+        <w:rPr>
+          <w:rFonts w:ascii="Courier New" w:hAnsi="Courier New"/>
+        </w:rPr>
+        <w:t xml:space="preserve">   │        │        ├──&gt; uploads container</w:t>
+      </w:r>
+    </w:p>
+    <w:p>
+      <w:r>
+        <w:rPr>
+          <w:rFonts w:ascii="Courier New" w:hAnsi="Courier New"/>
+        </w:rPr>
+        <w:t xml:space="preserve">   │        │        └──&gt; output container</w:t>
+      </w:r>
+    </w:p>
+    <w:p>
+      <w:r>
+        <w:rPr>
+          <w:rFonts w:ascii="Courier New" w:hAnsi="Courier New"/>
+        </w:rPr>
+        <w:t xml:space="preserve">   │        ├──&gt; Azure Key Vault (Private Endpoint)</w:t>
+      </w:r>
+    </w:p>
+    <w:p>
+      <w:r>
+        <w:rPr>
+          <w:rFonts w:ascii="Courier New" w:hAnsi="Courier New"/>
+        </w:rPr>
+        <w:t xml:space="preserve">   │        │        └──&gt; SharePoint OAuth secrets</w:t>
+      </w:r>
+    </w:p>
+    <w:p>
+      <w:r>
+        <w:rPr>
+          <w:rFonts w:ascii="Courier New" w:hAnsi="Courier New"/>
+        </w:rPr>
+        <w:t xml:space="preserve">   │        └──&gt; Microsoft Graph API</w:t>
+      </w:r>
+    </w:p>
+    <w:p>
+      <w:r>
+        <w:rPr>
+          <w:rFonts w:ascii="Courier New" w:hAnsi="Courier New"/>
+        </w:rPr>
+        <w:t xml:space="preserve">   │                 └──&gt; SharePoint Online (via App Registration)</w:t>
+      </w:r>
+    </w:p>
+    <w:p>
+      <w:r>
+        <w:rPr>
+          <w:rFonts w:ascii="Courier New" w:hAnsi="Courier New"/>
+        </w:rPr>
+        <w:t xml:space="preserve">   │</w:t>
+      </w:r>
+    </w:p>
+    <w:p>
+      <w:r>
+        <w:rPr>
+          <w:rFonts w:ascii="Courier New" w:hAnsi="Courier New"/>
+        </w:rPr>
         <w:t xml:space="preserve">   └──&gt; Azure Function (PDF converter - Container)</w:t>
       </w:r>
     </w:p>
@@ -1528,7 +1555,7 @@
         <w:rPr>
           <w:rFonts w:ascii="Courier New" w:hAnsi="Courier New"/>
         </w:rPr>
-        <w:t xml:space="preserve">            └──&gt; All services stream telemetry</w:t>
+        <w:t xml:space="preserve">            └──&gt; All Function Apps stream telemetry</w:t>
       </w:r>
     </w:p>
     <w:p>
@@ -1565,7 +1592,7 @@
         <w:pStyle w:val="ListBullet"/>
       </w:pPr>
       <w:r>
-        <w:t>**Private Endpoint**: **All services (frontend, backend, storage, Key Vault) accessible only via Private Endpoint; zero public internet exposure**</w:t>
+        <w:t>**Private Endpoint**: All backend services accessible only via Private Endpoint; no public internet exposure</w:t>
       </w:r>
     </w:p>
     <w:p>
@@ -1573,7 +1600,7 @@
         <w:pStyle w:val="ListBullet"/>
       </w:pPr>
       <w:r>
-        <w:t>**Network Integration**: VNet integration enabled for all App Services and Function Apps to access storage and Key Vault via Private Endpoints</w:t>
+        <w:t>**Network Integration**: VNet integration enabled for Function Apps to access storage and Key Vault via Private Endpoints</w:t>
       </w:r>
     </w:p>
     <w:p>
@@ -1581,7 +1608,20 @@
         <w:pStyle w:val="ListBullet"/>
       </w:pPr>
       <w:r>
-        <w:t>**User Access**: Users connect from PA corporate network via VPN, ExpressRoute, or Private Link - no internet-facing endpoints</w:t>
+        <w:t>**Scaling**: Auto-scaling configured based on CPU and memory metrics; minimum 1 instance for high availability</w:t>
+      </w:r>
+    </w:p>
+    <w:p>
+      <w:pPr>
+        <w:pStyle w:val="Heading3"/>
+      </w:pPr>
+    </w:p>
+    <w:p>
+      <w:pPr>
+        <w:pStyle w:val="Heading2"/>
+      </w:pPr>
+      <w:r>
+        <w:t>Entra ID SSO App Registration</w:t>
       </w:r>
     </w:p>
     <w:p>
@@ -1589,7 +1629,7 @@
         <w:pStyle w:val="ListBullet"/>
       </w:pPr>
       <w:r>
-        <w:t>**Scaling**: Auto-scaling configured based on CPU and memory metrics; minimum 1 instance for high availability</w:t>
+        <w:t>**Application ID**: Configured in PA tenant with dual-purpose permissions</w:t>
       </w:r>
     </w:p>
     <w:p>
@@ -1597,7 +1637,63 @@
         <w:pStyle w:val="ListBullet"/>
       </w:pPr>
       <w:r>
-        <w:t>**Frontend Deployment**: React SPA served via Azure App Service (Linux Web App) within ASE, not Static Web App (which requires public endpoint)</w:t>
+        <w:t>**Authentication**: OAuth 2.0 / OpenID Connect flow for user sign-in</w:t>
+      </w:r>
+    </w:p>
+    <w:p>
+      <w:pPr>
+        <w:pStyle w:val="ListBullet"/>
+      </w:pPr>
+      <w:r>
+        <w:t>**API Permissions**:</w:t>
+      </w:r>
+    </w:p>
+    <w:p>
+      <w:pPr>
+        <w:pStyle w:val="ListBullet"/>
+      </w:pPr>
+      <w:r>
+        <w:t>`Sites.Selected` (Application) - SharePoint site access</w:t>
+      </w:r>
+    </w:p>
+    <w:p>
+      <w:pPr>
+        <w:pStyle w:val="ListBullet"/>
+      </w:pPr>
+      <w:r>
+        <w:t>`Files.ReadWrite.All` (Application) - Document read/write operations</w:t>
+      </w:r>
+    </w:p>
+    <w:p>
+      <w:pPr>
+        <w:pStyle w:val="ListBullet"/>
+      </w:pPr>
+      <w:r>
+        <w:t>`User.Read` (Delegated) - User profile access for personalisation</w:t>
+      </w:r>
+    </w:p>
+    <w:p>
+      <w:pPr>
+        <w:pStyle w:val="ListBullet"/>
+      </w:pPr>
+      <w:r>
+        <w:t>**Admin Consent**: Granted at tenant level by PA administrators</w:t>
+      </w:r>
+    </w:p>
+    <w:p>
+      <w:pPr>
+        <w:pStyle w:val="ListBullet"/>
+      </w:pPr>
+      <w:r>
+        <w:t>**SharePoint Site Scope**: Specific SharePoint sites granted access via `Sites.Selected` permissions</w:t>
+      </w:r>
+    </w:p>
+    <w:p>
+      <w:pPr>
+        <w:pStyle w:val="ListBullet"/>
+      </w:pPr>
+      <w:r>
+        <w:t>**Token Lifetime**: Configured per PA security policies (typically 1 hour access tokens, 24 hour refresh tokens)</w:t>
       </w:r>
     </w:p>
     <w:p>
@@ -1610,7 +1706,7 @@
         <w:pStyle w:val="Heading2"/>
       </w:pPr>
       <w:r>
-        <w:t>Entra ID SSO App Registration</w:t>
+        <w:t>Integration with PA Monitoring Infrastructure</w:t>
       </w:r>
     </w:p>
     <w:p>
@@ -1618,7 +1714,7 @@
         <w:pStyle w:val="ListBullet"/>
       </w:pPr>
       <w:r>
-        <w:t>**Application ID**: Configured in PA tenant with dual-purpose permissions</w:t>
+        <w:t>**Log Analytics Workspace**: Existing PA workspace used for centralised log aggregation</w:t>
       </w:r>
     </w:p>
     <w:p>
@@ -1626,7 +1722,7 @@
         <w:pStyle w:val="ListBullet"/>
       </w:pPr>
       <w:r>
-        <w:t>**Authentication**: OAuth 2.0 / OpenID Connect flow for user sign-in</w:t>
+        <w:t>**Application Insights**: Existing PA Application Insights instance receives telemetry from all Function Apps</w:t>
       </w:r>
     </w:p>
     <w:p>
@@ -1634,7 +1730,7 @@
         <w:pStyle w:val="ListBullet"/>
       </w:pPr>
       <w:r>
-        <w:t>**API Permissions**:</w:t>
+        <w:t>**Custom Metrics**: Document generation counts, PDF conversion success rates, SharePoint API call latencies</w:t>
       </w:r>
     </w:p>
     <w:p>
@@ -1642,7 +1738,7 @@
         <w:pStyle w:val="ListBullet"/>
       </w:pPr>
       <w:r>
-        <w:t>`Sites.Selected` (Application) - SharePoint site access</w:t>
+        <w:t>**Alerts**: Configured in Application Insights for:</w:t>
       </w:r>
     </w:p>
     <w:p>
@@ -1650,7 +1746,7 @@
         <w:pStyle w:val="ListBullet"/>
       </w:pPr>
       <w:r>
-        <w:t>`Files.ReadWrite.All` (Application) - Document read/write operations</w:t>
+        <w:t>Function errors &gt; 5 in 5 minutes</w:t>
       </w:r>
     </w:p>
     <w:p>
@@ -1658,7 +1754,7 @@
         <w:pStyle w:val="ListBullet"/>
       </w:pPr>
       <w:r>
-        <w:t>`User.Read` (Delegated) - User profile access for personalisation</w:t>
+        <w:t>PDF conversion failures</w:t>
       </w:r>
     </w:p>
     <w:p>
@@ -1666,7 +1762,7 @@
         <w:pStyle w:val="ListBullet"/>
       </w:pPr>
       <w:r>
-        <w:t>**Admin Consent**: Granted at tenant level by PA administrators</w:t>
+        <w:t>SharePoint API authentication failures</w:t>
       </w:r>
     </w:p>
     <w:p>
@@ -1674,7 +1770,20 @@
         <w:pStyle w:val="ListBullet"/>
       </w:pPr>
       <w:r>
-        <w:t>**SharePoint Site Scope**: Specific SharePoint sites granted access via `Sites.Selected` permissions</w:t>
+        <w:t>Storage account access denied errors</w:t>
+      </w:r>
+    </w:p>
+    <w:p>
+      <w:pPr>
+        <w:pStyle w:val="Heading3"/>
+      </w:pPr>
+    </w:p>
+    <w:p>
+      <w:pPr>
+        <w:pStyle w:val="Heading2"/>
+      </w:pPr>
+      <w:r>
+        <w:t>Storage Account Security</w:t>
       </w:r>
     </w:p>
     <w:p>
@@ -1682,7 +1791,39 @@
         <w:pStyle w:val="ListBullet"/>
       </w:pPr>
       <w:r>
-        <w:t>**Token Lifetime**: Configured per PA security policies (typically 1 hour access tokens, 24 hour refresh tokens)</w:t>
+        <w:t>**Private Endpoint**: Storage account accessible only from App Service Environment via Private Endpoint</w:t>
+      </w:r>
+    </w:p>
+    <w:p>
+      <w:pPr>
+        <w:pStyle w:val="ListBullet"/>
+      </w:pPr>
+      <w:r>
+        <w:t>**Network Rules**: Firewall configured to allow traffic only from App Service Environment subnet</w:t>
+      </w:r>
+    </w:p>
+    <w:p>
+      <w:pPr>
+        <w:pStyle w:val="ListBullet"/>
+      </w:pPr>
+      <w:r>
+        <w:t>**Blob Container Access**: RBAC assignments at container level using managed identities</w:t>
+      </w:r>
+    </w:p>
+    <w:p>
+      <w:pPr>
+        <w:pStyle w:val="ListBullet"/>
+      </w:pPr>
+      <w:r>
+        <w:t>**Soft Delete**: Enabled with 7-day retention for accidental deletion recovery</w:t>
+      </w:r>
+    </w:p>
+    <w:p>
+      <w:pPr>
+        <w:pStyle w:val="ListBullet"/>
+      </w:pPr>
+      <w:r>
+        <w:t>**Versioning**: Enabled on all containers to track document changes</w:t>
       </w:r>
     </w:p>
     <w:p>
@@ -1695,7 +1836,7 @@
         <w:pStyle w:val="Heading2"/>
       </w:pPr>
       <w:r>
-        <w:t>Integration with PA Monitoring Infrastructure</w:t>
+        <w:t>Key Vault Integration</w:t>
       </w:r>
     </w:p>
     <w:p>
@@ -1703,7 +1844,7 @@
         <w:pStyle w:val="ListBullet"/>
       </w:pPr>
       <w:r>
-        <w:t>**Log Analytics Workspace**: Existing PA workspace used for centralised log aggregation</w:t>
+        <w:t>**Private Endpoint**: Key Vault accessible only from App Service Environment via Private Endpoint</w:t>
       </w:r>
     </w:p>
     <w:p>
@@ -1711,7 +1852,7 @@
         <w:pStyle w:val="ListBullet"/>
       </w:pPr>
       <w:r>
-        <w:t>**Application Insights**: Existing PA Application Insights instance receives telemetry from all Function Apps</w:t>
+        <w:t>**Access Policies**: Managed identity-based access with `get` and `list` permissions only</w:t>
       </w:r>
     </w:p>
     <w:p>
@@ -1719,7 +1860,7 @@
         <w:pStyle w:val="ListBullet"/>
       </w:pPr>
       <w:r>
-        <w:t>**Custom Metrics**: Document generation counts, PDF conversion success rates, SharePoint API call latencies</w:t>
+        <w:t>**Secret References**: Function App settings use Key Vault references (e.g., `@Microsoft.KeyVault(SecretUri=...)`) to avoid storing secrets in configuration</w:t>
       </w:r>
     </w:p>
     <w:p>
@@ -1727,7 +1868,23 @@
         <w:pStyle w:val="ListBullet"/>
       </w:pPr>
       <w:r>
-        <w:t>**Alerts**: Configured in Application Insights for:</w:t>
+        <w:t>**Rotation**: SharePoint client secrets rotated every 6 months; Key Vault expiration alerts notify administrators</w:t>
+      </w:r>
+    </w:p>
+    <w:p>
+      <w:pPr>
+        <w:pStyle w:val="Heading2"/>
+      </w:pPr>
+      <w:r>
+        <w:t>RBAC Assignments (Production)</w:t>
+      </w:r>
+    </w:p>
+    <w:p>
+      <w:pPr>
+        <w:pStyle w:val="Heading2"/>
+      </w:pPr>
+      <w:r>
+        <w:t>Network Architecture</w:t>
       </w:r>
     </w:p>
     <w:p>
@@ -1735,7 +1892,7 @@
         <w:pStyle w:val="ListBullet"/>
       </w:pPr>
       <w:r>
-        <w:t>Function errors &gt; 5 in 5 minutes</w:t>
+        <w:t>**App Service Environment**: Deployed in PA's virtual network with Private Endpoint connectivity</w:t>
       </w:r>
     </w:p>
     <w:p>
@@ -1743,7 +1900,7 @@
         <w:pStyle w:val="ListBullet"/>
       </w:pPr>
       <w:r>
-        <w:t>PDF conversion failures</w:t>
+        <w:t>**Storage Account**: Private Endpoint configured; accessible only from App Service Environment subnet</w:t>
       </w:r>
     </w:p>
     <w:p>
@@ -1751,7 +1908,7 @@
         <w:pStyle w:val="ListBullet"/>
       </w:pPr>
       <w:r>
-        <w:t>SharePoint API authentication failures</w:t>
+        <w:t>**Key Vault**: Private Endpoint configured; accessible only from App Service Environment subnet</w:t>
       </w:r>
     </w:p>
     <w:p>
@@ -1759,20 +1916,31 @@
         <w:pStyle w:val="ListBullet"/>
       </w:pPr>
       <w:r>
-        <w:t>Storage account access denied errors</w:t>
-      </w:r>
-    </w:p>
-    <w:p>
-      <w:pPr>
-        <w:pStyle w:val="Heading3"/>
-      </w:pPr>
+        <w:t>**Container Registry**: Private Endpoint configured for secure image pulls</w:t>
+      </w:r>
+    </w:p>
+    <w:p>
+      <w:pPr>
+        <w:pStyle w:val="ListBullet"/>
+      </w:pPr>
+      <w:r>
+        <w:t>**Static Web App**: Public endpoint with Azure Front Door (optional) for global distribution and DDoS protection</w:t>
+      </w:r>
+    </w:p>
+    <w:p>
+      <w:pPr>
+        <w:pStyle w:val="ListBullet"/>
+      </w:pPr>
+      <w:r>
+        <w:t>**API Management**: Internal mode (optional) with Application Gateway for external exposure if required</w:t>
+      </w:r>
     </w:p>
     <w:p>
       <w:pPr>
         <w:pStyle w:val="Heading2"/>
       </w:pPr>
       <w:r>
-        <w:t>Storage Account Security</w:t>
+        <w:t>Compliance &amp; Security</w:t>
       </w:r>
     </w:p>
     <w:p>
@@ -1780,7 +1948,7 @@
         <w:pStyle w:val="ListBullet"/>
       </w:pPr>
       <w:r>
-        <w:t>**Private Endpoint**: Storage account accessible only from App Service Environment via Private Endpoint</w:t>
+        <w:t>**Zero Trust Principles**: All access authenticated and authorised; least-privilege RBAC assignments</w:t>
       </w:r>
     </w:p>
     <w:p>
@@ -1788,7 +1956,7 @@
         <w:pStyle w:val="ListBullet"/>
       </w:pPr>
       <w:r>
-        <w:t>**Network Rules**: Firewall configured to allow traffic only from App Service Environment subnet</w:t>
+        <w:t>**Data Residency**: All data stored within UK South region; complies with UK data protection regulations</w:t>
       </w:r>
     </w:p>
     <w:p>
@@ -1796,7 +1964,7 @@
         <w:pStyle w:val="ListBullet"/>
       </w:pPr>
       <w:r>
-        <w:t>**Blob Container Access**: RBAC assignments at container level using managed identities</w:t>
+        <w:t>**Encryption**: Data encrypted at rest (Azure Storage encryption) and in transit (TLS 1.2+)</w:t>
       </w:r>
     </w:p>
     <w:p>
@@ -1804,7 +1972,7 @@
         <w:pStyle w:val="ListBullet"/>
       </w:pPr>
       <w:r>
-        <w:t>**Soft Delete**: Enabled with 7-day retention for accidental deletion recovery</w:t>
+        <w:t>**Audit Logging**: All Key Vault access, storage operations, and function invocations logged to Log Analytics</w:t>
       </w:r>
     </w:p>
     <w:p>
@@ -1812,20 +1980,7 @@
         <w:pStyle w:val="ListBullet"/>
       </w:pPr>
       <w:r>
-        <w:t>**Versioning**: Enabled on all containers to track document changes</w:t>
-      </w:r>
-    </w:p>
-    <w:p>
-      <w:pPr>
-        <w:pStyle w:val="Heading3"/>
-      </w:pPr>
-    </w:p>
-    <w:p>
-      <w:pPr>
-        <w:pStyle w:val="Heading2"/>
-      </w:pPr>
-      <w:r>
-        <w:t>Key Vault Integration</w:t>
+        <w:t>**Penetration Testing**: Annual security assessments conducted per PA security policies</w:t>
       </w:r>
     </w:p>
     <w:p>
@@ -1833,277 +1988,7 @@
         <w:pStyle w:val="ListBullet"/>
       </w:pPr>
       <w:r>
-        <w:t>**Private Endpoint**: Key Vault accessible only from App Service Environment via Private Endpoint</w:t>
-      </w:r>
-    </w:p>
-    <w:p>
-      <w:pPr>
-        <w:pStyle w:val="ListBullet"/>
-      </w:pPr>
-      <w:r>
-        <w:t>**Access Policies**: Managed identity-based access with `get` and `list` permissions only</w:t>
-      </w:r>
-    </w:p>
-    <w:p>
-      <w:pPr>
-        <w:pStyle w:val="ListBullet"/>
-      </w:pPr>
-      <w:r>
-        <w:t>**Secret References**: Function App settings use Key Vault references (e.g., `@Microsoft.KeyVault(SecretUri=...)`) to avoid storing secrets in configuration</w:t>
-      </w:r>
-    </w:p>
-    <w:p>
-      <w:pPr>
-        <w:pStyle w:val="ListBullet"/>
-      </w:pPr>
-      <w:r>
-        <w:t>**Rotation**: SharePoint client secrets rotated every 6 months; Key Vault expiration alerts notify administrators</w:t>
-      </w:r>
-    </w:p>
-    <w:p>
-      <w:pPr>
-        <w:pStyle w:val="Heading2"/>
-      </w:pPr>
-      <w:r>
-        <w:t>RBAC Assignments (Production)</w:t>
-      </w:r>
-    </w:p>
-    <w:p>
-      <w:pPr>
-        <w:pStyle w:val="Heading2"/>
-      </w:pPr>
-      <w:r>
-        <w:t>Network Architecture (Fully Private - No Public Endpoints)</w:t>
-      </w:r>
-    </w:p>
-    <w:p>
-      <w:pPr>
-        <w:pStyle w:val="ListBullet"/>
-      </w:pPr>
-      <w:r>
-        <w:t>**App Service Environment**: Deployed in PA's virtual network with Private Endpoint connectivity; **no public VIP**</w:t>
-      </w:r>
-    </w:p>
-    <w:p>
-      <w:pPr>
-        <w:pStyle w:val="ListBullet"/>
-      </w:pPr>
-      <w:r>
-        <w:t>**Frontend App Service**: Linux Web App deployed in ASE, accessible only via Private Endpoint from PA corporate network</w:t>
-      </w:r>
-    </w:p>
-    <w:p>
-      <w:pPr>
-        <w:pStyle w:val="ListBullet"/>
-      </w:pPr>
-      <w:r>
-        <w:t>**Storage Account**: Private Endpoint configured; accessible only from App Service Environment subnet; public network access disabled</w:t>
-      </w:r>
-    </w:p>
-    <w:p>
-      <w:pPr>
-        <w:pStyle w:val="ListBullet"/>
-      </w:pPr>
-      <w:r>
-        <w:t>**Key Vault**: Private Endpoint configured; accessible only from App Service Environment subnet; public network access disabled</w:t>
-      </w:r>
-    </w:p>
-    <w:p>
-      <w:pPr>
-        <w:pStyle w:val="ListBullet"/>
-      </w:pPr>
-      <w:r>
-        <w:t>**Container Registry**: Private Endpoint configured for secure image pulls; public network access disabled</w:t>
-      </w:r>
-    </w:p>
-    <w:p>
-      <w:pPr>
-        <w:pStyle w:val="ListBullet"/>
-      </w:pPr>
-      <w:r>
-        <w:t>**User Access Path**: PA Corporate Network → VPN/ExpressRoute/Private Link → App Service Environment (Private Endpoint) → Application</w:t>
-      </w:r>
-    </w:p>
-    <w:p>
-      <w:pPr>
-        <w:pStyle w:val="ListBullet"/>
-      </w:pPr>
-      <w:r>
-        <w:t>**No Public Services**: Azure Front Door, Static Web App, and public API Management endpoints removed to eliminate all public internet exposure</w:t>
-      </w:r>
-    </w:p>
-    <w:p>
-      <w:pPr>
-        <w:pStyle w:val="Heading2"/>
-      </w:pPr>
-      <w:r>
-        <w:t>Private Endpoint Architecture Benefits</w:t>
-      </w:r>
-    </w:p>
-    <w:p>
-      <w:r>
-        <w:t>**Why This Approach is Simpler and More Secure:**</w:t>
-      </w:r>
-    </w:p>
-    <w:p>
-      <w:r>
-        <w:t>1. **No Public Endpoints Required**: By deploying the frontend as an App Service (Linux Web App) within the App Service Environment instead of Static Web App, we eliminate the need for any public-facing services.</w:t>
-      </w:r>
-    </w:p>
-    <w:p>
-      <w:r>
-        <w:t>2. **Simplified Architecture**: Removing Azure Front Door and Static Web App actually simplifies the design:</w:t>
-      </w:r>
-    </w:p>
-    <w:p>
-      <w:pPr>
-        <w:pStyle w:val="ListBullet"/>
-      </w:pPr>
-      <w:r>
-        <w:t>Fewer services to manage and secure</w:t>
-      </w:r>
-    </w:p>
-    <w:p>
-      <w:pPr>
-        <w:pStyle w:val="ListBullet"/>
-      </w:pPr>
-      <w:r>
-        <w:t>No CDN/WAF configuration needed</w:t>
-      </w:r>
-    </w:p>
-    <w:p>
-      <w:pPr>
-        <w:pStyle w:val="ListBullet"/>
-      </w:pPr>
-      <w:r>
-        <w:t>No public DNS or SSL certificate management for frontend</w:t>
-      </w:r>
-    </w:p>
-    <w:p>
-      <w:pPr>
-        <w:pStyle w:val="ListBullet"/>
-      </w:pPr>
-      <w:r>
-        <w:t>All services use the same Private Endpoint pattern</w:t>
-      </w:r>
-    </w:p>
-    <w:p>
-      <w:r>
-        <w:t>3. **Consistent Security Model**: All services (frontend, backend, storage, Key Vault) follow the same Private Endpoint security model, making it easier to audit and maintain.</w:t>
-      </w:r>
-    </w:p>
-    <w:p>
-      <w:r>
-        <w:t>4. **No Heavy Lifting Required**: The change from Static Web App to App Service is straightforward:</w:t>
-      </w:r>
-    </w:p>
-    <w:p>
-      <w:pPr>
-        <w:pStyle w:val="ListBullet"/>
-      </w:pPr>
-      <w:r>
-        <w:t>React SPA builds the same way (npm build)</w:t>
-      </w:r>
-    </w:p>
-    <w:p>
-      <w:pPr>
-        <w:pStyle w:val="ListBullet"/>
-      </w:pPr>
-      <w:r>
-        <w:t>Deploy to App Service instead of Static Web App</w:t>
-      </w:r>
-    </w:p>
-    <w:p>
-      <w:pPr>
-        <w:pStyle w:val="ListBullet"/>
-      </w:pPr>
-      <w:r>
-        <w:t>Same authentication flow (Entra ID SSO)</w:t>
-      </w:r>
-    </w:p>
-    <w:p>
-      <w:pPr>
-        <w:pStyle w:val="ListBullet"/>
-      </w:pPr>
-      <w:r>
-        <w:t>Same API integration pattern</w:t>
-      </w:r>
-    </w:p>
-    <w:p>
-      <w:r>
-        <w:t>5. **User Access**: Users access via existing PA corporate network infrastructure (VPN/ExpressRoute), which they already use for other internal applications.</w:t>
-      </w:r>
-    </w:p>
-    <w:p>
-      <w:pPr>
-        <w:pStyle w:val="Heading2"/>
-      </w:pPr>
-      <w:r>
-        <w:t>Compliance &amp; Security</w:t>
-      </w:r>
-    </w:p>
-    <w:p>
-      <w:pPr>
-        <w:pStyle w:val="ListBullet"/>
-      </w:pPr>
-      <w:r>
-        <w:t>**Zero Trust Principles**: All access authenticated and authorised; least-privilege RBAC assignments</w:t>
-      </w:r>
-    </w:p>
-    <w:p>
-      <w:pPr>
-        <w:pStyle w:val="ListBullet"/>
-      </w:pPr>
-      <w:r>
-        <w:t>**No Public Internet Exposure**: All services accessible only via Private Endpoint from PA corporate network; zero public endpoints</w:t>
-      </w:r>
-    </w:p>
-    <w:p>
-      <w:pPr>
-        <w:pStyle w:val="ListBullet"/>
-      </w:pPr>
-      <w:r>
-        <w:t>**Network Isolation**: App Service Environment, Storage Account, Key Vault, and Container Registry all configured with Private Endpoints and public network access disabled</w:t>
-      </w:r>
-    </w:p>
-    <w:p>
-      <w:pPr>
-        <w:pStyle w:val="ListBullet"/>
-      </w:pPr>
-      <w:r>
-        <w:t>**Data Residency**: All data stored within UK South region; complies with UK data protection regulations</w:t>
-      </w:r>
-    </w:p>
-    <w:p>
-      <w:pPr>
-        <w:pStyle w:val="ListBullet"/>
-      </w:pPr>
-      <w:r>
-        <w:t>**Encryption**: Data encrypted at rest (Azure Storage encryption) and in transit (TLS 1.2+)</w:t>
-      </w:r>
-    </w:p>
-    <w:p>
-      <w:pPr>
-        <w:pStyle w:val="ListBullet"/>
-      </w:pPr>
-      <w:r>
-        <w:t>**Audit Logging**: All Key Vault access, storage operations, and function invocations logged to Log Analytics</w:t>
-      </w:r>
-    </w:p>
-    <w:p>
-      <w:pPr>
-        <w:pStyle w:val="ListBullet"/>
-      </w:pPr>
-      <w:r>
-        <w:t>**Penetration Testing**: Annual security assessments conducted per PA security policies</w:t>
-      </w:r>
-    </w:p>
-    <w:p>
-      <w:pPr>
-        <w:pStyle w:val="ListBullet"/>
-      </w:pPr>
-      <w:r>
-        <w:t>**Backup &amp; Recovery**: Storage account soft-delete and versioning; App Service deployment slots for zero-downtime updates</w:t>
+        <w:t>**Backup &amp; Recovery**: Storage account soft-delete and versioning; Function App deployment slots for zero-downtime updates</w:t>
       </w:r>
     </w:p>
     <w:sectPr>

</xml_diff>

<commit_message>
Update Azure architecture document to reflect cost-saving private serverless approach
- Replace Static Web App with Frontend Function (serves React SPA)
- Update architecture diagram to show private access flow with Private DNS
- Remove Azure Front Door references (fully private architecture)
- Update network security section to reflect zero public endpoints
- Update RBAC table (Frontend Function instead of Static Web App)
- Add cost optimisation section highlighting zero idle costs
- All services accessible only via Private Endpoint from PA network
- Friendly private URLs via Azure Private DNS Zone (gcloud-app.pa.internal)
- Functions Consumption plan ensures pay-per-use model
</commit_message>
<xml_diff>
--- a/Developer_Guides/G-Cloud_Proposal_Automation_Application_Azure.docx
+++ b/Developer_Guides/G-Cloud_Proposal_Automation_Application_Azure.docx
@@ -1130,7 +1130,7 @@
         <w:pStyle w:val="ListBullet"/>
       </w:pPr>
       <w:r>
-        <w:t>**Frontend**: React single-page application served via Azure Static Web Apps provides guided forms, real-time validation, and draft workflows. Authenticated via Entra ID SSO App registration for seamless access to both the application and SharePoint Online.</w:t>
+        <w:t>**Frontend**: React single-page application served via Azure Functions (Python runtime) deployed within PA's App Service Environment, accessible only via Private Endpoint. The Function serves static files from the React build output, providing guided forms, real-time validation, and draft workflows. Authenticated via Entra ID SSO App registration for seamless access to both the application and SharePoint Online. **Cost-optimised**: Functions Consumption plan ensures zero monthly cost when idle (perfect for 18-24 month usage cycles).</w:t>
       </w:r>
     </w:p>
     <w:p>
@@ -1178,7 +1178,7 @@
         <w:pStyle w:val="ListBullet"/>
       </w:pPr>
       <w:r>
-        <w:t>**Network Security**: App Service Environment configured with Private Endpoint ensures all traffic remains within PA's virtual network. No public internet exposure for backend services. Static Web App uses Azure Front Door (optional) for global distribution with WAF protection.</w:t>
+        <w:t>**Network Security**: App Service Environment configured with Private Endpoint ensures all traffic remains within PA's virtual network. **No public internet exposure** - all services (frontend, backend, storage, Key Vault) accessible only via Private Endpoint. Users access the application from PA corporate network via VPN or ExpressRoute/Private Link using a friendly private URL (e.g., `gcloud-app.pa.internal`) resolved via Azure Private DNS Zone.</w:t>
       </w:r>
     </w:p>
     <w:p>
@@ -1210,7 +1210,7 @@
         <w:pStyle w:val="ListBullet"/>
       </w:pPr>
       <w:r>
-        <w:t>Static Web App managed identity: Optional for API Management integration if required.</w:t>
+        <w:t>Frontend Function managed identity: `Storage Blob Data Contributor` (if direct storage access required), otherwise uses API Function for all backend operations.</w:t>
       </w:r>
     </w:p>
     <w:p>
@@ -1298,7 +1298,12 @@
         <w:pStyle w:val="Heading2"/>
       </w:pPr>
       <w:r>
-        <w:t>Azure Architecture Diagram (Textual)</w:t>
+        <w:t>Azure Architecture Diagram</w:t>
+      </w:r>
+    </w:p>
+    <w:p>
+      <w:r>
+        <w:t>**Note**: A visual architecture diagram using Azure native icons is available separately. The textual representation below shows the complete architecture flow.</w:t>
       </w:r>
     </w:p>
     <w:p>
@@ -1306,7 +1311,7 @@
         <w:rPr>
           <w:rFonts w:ascii="Courier New" w:hAnsi="Courier New"/>
         </w:rPr>
-        <w:t>Users (Browser / PA Corporate Network)</w:t>
+        <w:t>Users (PA Corporate Network)</w:t>
       </w:r>
     </w:p>
     <w:p>
@@ -1330,7 +1335,7 @@
         <w:rPr>
           <w:rFonts w:ascii="Courier New" w:hAnsi="Courier New"/>
         </w:rPr>
-        <w:t>Azure Front Door (Optional - Global CDN + WAF)</w:t>
+        <w:t>VPN / ExpressRoute / Private Link</w:t>
       </w:r>
     </w:p>
     <w:p>
@@ -1346,7 +1351,95 @@
         <w:rPr>
           <w:rFonts w:ascii="Courier New" w:hAnsi="Courier New"/>
         </w:rPr>
-        <w:t xml:space="preserve">   ├──&gt; Azure Static Web Apps (React SPA)</w:t>
+        <w:t xml:space="preserve">   ▼</w:t>
+      </w:r>
+    </w:p>
+    <w:p>
+      <w:r>
+        <w:rPr>
+          <w:rFonts w:ascii="Courier New" w:hAnsi="Courier New"/>
+        </w:rPr>
+        <w:t>Azure Virtual Network (PA's VNet)</w:t>
+      </w:r>
+    </w:p>
+    <w:p>
+      <w:r>
+        <w:rPr>
+          <w:rFonts w:ascii="Courier New" w:hAnsi="Courier New"/>
+        </w:rPr>
+        <w:t xml:space="preserve">   │</w:t>
+      </w:r>
+    </w:p>
+    <w:p>
+      <w:r>
+        <w:rPr>
+          <w:rFonts w:ascii="Courier New" w:hAnsi="Courier New"/>
+        </w:rPr>
+        <w:t xml:space="preserve">   ▼</w:t>
+      </w:r>
+    </w:p>
+    <w:p>
+      <w:r>
+        <w:rPr>
+          <w:rFonts w:ascii="Courier New" w:hAnsi="Courier New"/>
+        </w:rPr>
+        <w:t>Private DNS Zone (pa.internal)</w:t>
+      </w:r>
+    </w:p>
+    <w:p>
+      <w:r>
+        <w:rPr>
+          <w:rFonts w:ascii="Courier New" w:hAnsi="Courier New"/>
+        </w:rPr>
+        <w:t xml:space="preserve">   │        └──&gt; gcloud-app.pa.internal → Private Endpoint IP</w:t>
+      </w:r>
+    </w:p>
+    <w:p>
+      <w:r>
+        <w:rPr>
+          <w:rFonts w:ascii="Courier New" w:hAnsi="Courier New"/>
+        </w:rPr>
+        <w:t xml:space="preserve">   │</w:t>
+      </w:r>
+    </w:p>
+    <w:p>
+      <w:r>
+        <w:rPr>
+          <w:rFonts w:ascii="Courier New" w:hAnsi="Courier New"/>
+        </w:rPr>
+        <w:t xml:space="preserve">   ▼</w:t>
+      </w:r>
+    </w:p>
+    <w:p>
+      <w:r>
+        <w:rPr>
+          <w:rFonts w:ascii="Courier New" w:hAnsi="Courier New"/>
+        </w:rPr>
+        <w:t>App Service Environment (Private Endpoint - No Public Access)</w:t>
+      </w:r>
+    </w:p>
+    <w:p>
+      <w:r>
+        <w:rPr>
+          <w:rFonts w:ascii="Courier New" w:hAnsi="Courier New"/>
+        </w:rPr>
+        <w:t xml:space="preserve">   │</w:t>
+      </w:r>
+    </w:p>
+    <w:p>
+      <w:r>
+        <w:rPr>
+          <w:rFonts w:ascii="Courier New" w:hAnsi="Courier New"/>
+        </w:rPr>
+        <w:t xml:space="preserve">   ├──&gt; Azure Function (Frontend - React SPA - Python)</w:t>
+      </w:r>
+    </w:p>
+    <w:p>
+      <w:r>
+        <w:rPr>
+          <w:rFonts w:ascii="Courier New" w:hAnsi="Courier New"/>
+        </w:rPr>
+        <w:t xml:space="preserve">   │        ├──&gt; Serves static files from React build</w:t>
       </w:r>
     </w:p>
     <w:p>
@@ -1370,7 +1463,7 @@
         <w:rPr>
           <w:rFonts w:ascii="Courier New" w:hAnsi="Courier New"/>
         </w:rPr>
-        <w:t xml:space="preserve">   ▼</w:t>
+        <w:t xml:space="preserve">   ├──&gt; Azure Function (FastAPI service - Python)</w:t>
       </w:r>
     </w:p>
     <w:p>
@@ -1378,7 +1471,71 @@
         <w:rPr>
           <w:rFonts w:ascii="Courier New" w:hAnsi="Courier New"/>
         </w:rPr>
-        <w:t>Azure API Management (Optional - Throttling &amp; Inspection)</w:t>
+        <w:t xml:space="preserve">   │        ├──&gt; Azure Storage Account (Private Endpoint)</w:t>
+      </w:r>
+    </w:p>
+    <w:p>
+      <w:r>
+        <w:rPr>
+          <w:rFonts w:ascii="Courier New" w:hAnsi="Courier New"/>
+        </w:rPr>
+        <w:t xml:space="preserve">   │        │        ├──&gt; sharepoint container</w:t>
+      </w:r>
+    </w:p>
+    <w:p>
+      <w:r>
+        <w:rPr>
+          <w:rFonts w:ascii="Courier New" w:hAnsi="Courier New"/>
+        </w:rPr>
+        <w:t xml:space="preserve">   │        │        ├──&gt; templates container</w:t>
+      </w:r>
+    </w:p>
+    <w:p>
+      <w:r>
+        <w:rPr>
+          <w:rFonts w:ascii="Courier New" w:hAnsi="Courier New"/>
+        </w:rPr>
+        <w:t xml:space="preserve">   │        │        ├──&gt; uploads container</w:t>
+      </w:r>
+    </w:p>
+    <w:p>
+      <w:r>
+        <w:rPr>
+          <w:rFonts w:ascii="Courier New" w:hAnsi="Courier New"/>
+        </w:rPr>
+        <w:t xml:space="preserve">   │        │        └──&gt; output container</w:t>
+      </w:r>
+    </w:p>
+    <w:p>
+      <w:r>
+        <w:rPr>
+          <w:rFonts w:ascii="Courier New" w:hAnsi="Courier New"/>
+        </w:rPr>
+        <w:t xml:space="preserve">   │        ├──&gt; Azure Key Vault (Private Endpoint)</w:t>
+      </w:r>
+    </w:p>
+    <w:p>
+      <w:r>
+        <w:rPr>
+          <w:rFonts w:ascii="Courier New" w:hAnsi="Courier New"/>
+        </w:rPr>
+        <w:t xml:space="preserve">   │        │        └──&gt; SharePoint OAuth secrets</w:t>
+      </w:r>
+    </w:p>
+    <w:p>
+      <w:r>
+        <w:rPr>
+          <w:rFonts w:ascii="Courier New" w:hAnsi="Courier New"/>
+        </w:rPr>
+        <w:t xml:space="preserve">   │        └──&gt; Microsoft Graph API</w:t>
+      </w:r>
+    </w:p>
+    <w:p>
+      <w:r>
+        <w:rPr>
+          <w:rFonts w:ascii="Courier New" w:hAnsi="Courier New"/>
+        </w:rPr>
+        <w:t xml:space="preserve">   │                 └──&gt; SharePoint Online (via App Registration)</w:t>
       </w:r>
     </w:p>
     <w:p>
@@ -1394,118 +1551,6 @@
         <w:rPr>
           <w:rFonts w:ascii="Courier New" w:hAnsi="Courier New"/>
         </w:rPr>
-        <w:t xml:space="preserve">   ▼</w:t>
-      </w:r>
-    </w:p>
-    <w:p>
-      <w:r>
-        <w:rPr>
-          <w:rFonts w:ascii="Courier New" w:hAnsi="Courier New"/>
-        </w:rPr>
-        <w:t>App Service Environment (Private Endpoint)</w:t>
-      </w:r>
-    </w:p>
-    <w:p>
-      <w:r>
-        <w:rPr>
-          <w:rFonts w:ascii="Courier New" w:hAnsi="Courier New"/>
-        </w:rPr>
-        <w:t xml:space="preserve">   │</w:t>
-      </w:r>
-    </w:p>
-    <w:p>
-      <w:r>
-        <w:rPr>
-          <w:rFonts w:ascii="Courier New" w:hAnsi="Courier New"/>
-        </w:rPr>
-        <w:t xml:space="preserve">   ├──&gt; Azure Function (FastAPI service - Python)</w:t>
-      </w:r>
-    </w:p>
-    <w:p>
-      <w:r>
-        <w:rPr>
-          <w:rFonts w:ascii="Courier New" w:hAnsi="Courier New"/>
-        </w:rPr>
-        <w:t xml:space="preserve">   │        ├──&gt; Azure Storage Account (Private Endpoint)</w:t>
-      </w:r>
-    </w:p>
-    <w:p>
-      <w:r>
-        <w:rPr>
-          <w:rFonts w:ascii="Courier New" w:hAnsi="Courier New"/>
-        </w:rPr>
-        <w:t xml:space="preserve">   │        │        ├──&gt; sharepoint container</w:t>
-      </w:r>
-    </w:p>
-    <w:p>
-      <w:r>
-        <w:rPr>
-          <w:rFonts w:ascii="Courier New" w:hAnsi="Courier New"/>
-        </w:rPr>
-        <w:t xml:space="preserve">   │        │        ├──&gt; templates container</w:t>
-      </w:r>
-    </w:p>
-    <w:p>
-      <w:r>
-        <w:rPr>
-          <w:rFonts w:ascii="Courier New" w:hAnsi="Courier New"/>
-        </w:rPr>
-        <w:t xml:space="preserve">   │        │        ├──&gt; uploads container</w:t>
-      </w:r>
-    </w:p>
-    <w:p>
-      <w:r>
-        <w:rPr>
-          <w:rFonts w:ascii="Courier New" w:hAnsi="Courier New"/>
-        </w:rPr>
-        <w:t xml:space="preserve">   │        │        └──&gt; output container</w:t>
-      </w:r>
-    </w:p>
-    <w:p>
-      <w:r>
-        <w:rPr>
-          <w:rFonts w:ascii="Courier New" w:hAnsi="Courier New"/>
-        </w:rPr>
-        <w:t xml:space="preserve">   │        ├──&gt; Azure Key Vault (Private Endpoint)</w:t>
-      </w:r>
-    </w:p>
-    <w:p>
-      <w:r>
-        <w:rPr>
-          <w:rFonts w:ascii="Courier New" w:hAnsi="Courier New"/>
-        </w:rPr>
-        <w:t xml:space="preserve">   │        │        └──&gt; SharePoint OAuth secrets</w:t>
-      </w:r>
-    </w:p>
-    <w:p>
-      <w:r>
-        <w:rPr>
-          <w:rFonts w:ascii="Courier New" w:hAnsi="Courier New"/>
-        </w:rPr>
-        <w:t xml:space="preserve">   │        └──&gt; Microsoft Graph API</w:t>
-      </w:r>
-    </w:p>
-    <w:p>
-      <w:r>
-        <w:rPr>
-          <w:rFonts w:ascii="Courier New" w:hAnsi="Courier New"/>
-        </w:rPr>
-        <w:t xml:space="preserve">   │                 └──&gt; SharePoint Online (via App Registration)</w:t>
-      </w:r>
-    </w:p>
-    <w:p>
-      <w:r>
-        <w:rPr>
-          <w:rFonts w:ascii="Courier New" w:hAnsi="Courier New"/>
-        </w:rPr>
-        <w:t xml:space="preserve">   │</w:t>
-      </w:r>
-    </w:p>
-    <w:p>
-      <w:r>
-        <w:rPr>
-          <w:rFonts w:ascii="Courier New" w:hAnsi="Courier New"/>
-        </w:rPr>
         <w:t xml:space="preserve">   └──&gt; Azure Function (PDF converter - Container)</w:t>
       </w:r>
     </w:p>
@@ -1584,7 +1629,7 @@
         <w:pStyle w:val="ListBullet"/>
       </w:pPr>
       <w:r>
-        <w:t>**Deployment Model**: Isolated tier App Service Environment within PA's virtual network</w:t>
+        <w:t>**Deployment Model**: Isolated tier App Service Environment within PA's virtual network (shared with other services)</w:t>
       </w:r>
     </w:p>
     <w:p>
@@ -1592,7 +1637,7 @@
         <w:pStyle w:val="ListBullet"/>
       </w:pPr>
       <w:r>
-        <w:t>**Private Endpoint**: All backend services accessible only via Private Endpoint; no public internet exposure</w:t>
+        <w:t>**Private Endpoint**: **All services (frontend, backend, storage, Key Vault) accessible only via Private Endpoint; zero public internet exposure**</w:t>
       </w:r>
     </w:p>
     <w:p>
@@ -1600,7 +1645,7 @@
         <w:pStyle w:val="ListBullet"/>
       </w:pPr>
       <w:r>
-        <w:t>**Network Integration**: VNet integration enabled for Function Apps to access storage and Key Vault via Private Endpoints</w:t>
+        <w:t>**Network Integration**: VNet integration enabled for all Function Apps to access storage and Key Vault via Private Endpoints</w:t>
       </w:r>
     </w:p>
     <w:p>
@@ -1608,7 +1653,31 @@
         <w:pStyle w:val="ListBullet"/>
       </w:pPr>
       <w:r>
-        <w:t>**Scaling**: Auto-scaling configured based on CPU and memory metrics; minimum 1 instance for high availability</w:t>
+        <w:t>**User Access**: Users connect from PA corporate network via VPN, ExpressRoute, or Private Link - no internet-facing endpoints</w:t>
+      </w:r>
+    </w:p>
+    <w:p>
+      <w:pPr>
+        <w:pStyle w:val="ListBullet"/>
+      </w:pPr>
+      <w:r>
+        <w:t>**Private DNS**: Azure Private DNS Zone (`pa.internal`) provides friendly URLs (e.g., `gcloud-app.pa.internal`) resolved only from PA network</w:t>
+      </w:r>
+    </w:p>
+    <w:p>
+      <w:pPr>
+        <w:pStyle w:val="ListBullet"/>
+      </w:pPr>
+      <w:r>
+        <w:t>**Scaling**: Auto-scaling configured based on CPU and memory metrics; Functions Consumption plan scales automatically</w:t>
+      </w:r>
+    </w:p>
+    <w:p>
+      <w:pPr>
+        <w:pStyle w:val="ListBullet"/>
+      </w:pPr>
+      <w:r>
+        <w:t>**Cost Model**: Functions Consumption plan ensures zero monthly cost when idle (pay only during active usage periods)</w:t>
       </w:r>
     </w:p>
     <w:p>
@@ -1884,7 +1953,7 @@
         <w:pStyle w:val="Heading2"/>
       </w:pPr>
       <w:r>
-        <w:t>Network Architecture</w:t>
+        <w:t>Network Architecture (Fully Private - No Public Endpoints)</w:t>
       </w:r>
     </w:p>
     <w:p>
@@ -1892,7 +1961,7 @@
         <w:pStyle w:val="ListBullet"/>
       </w:pPr>
       <w:r>
-        <w:t>**App Service Environment**: Deployed in PA's virtual network with Private Endpoint connectivity</w:t>
+        <w:t>**App Service Environment**: Deployed in PA's virtual network with Private Endpoint connectivity; **no public VIP**</w:t>
       </w:r>
     </w:p>
     <w:p>
@@ -1900,7 +1969,7 @@
         <w:pStyle w:val="ListBullet"/>
       </w:pPr>
       <w:r>
-        <w:t>**Storage Account**: Private Endpoint configured; accessible only from App Service Environment subnet</w:t>
+        <w:t>**Frontend Function**: Deployed in shared ASE, accessible only via Private Endpoint from PA corporate network</w:t>
       </w:r>
     </w:p>
     <w:p>
@@ -1908,7 +1977,7 @@
         <w:pStyle w:val="ListBullet"/>
       </w:pPr>
       <w:r>
-        <w:t>**Key Vault**: Private Endpoint configured; accessible only from App Service Environment subnet</w:t>
+        <w:t>**Private DNS Zone**: Azure Private DNS Zone (`pa.internal`) provides friendly URLs (e.g., `gcloud-app.pa.internal`) that resolve to Private Endpoint IP</w:t>
       </w:r>
     </w:p>
     <w:p>
@@ -1916,7 +1985,7 @@
         <w:pStyle w:val="ListBullet"/>
       </w:pPr>
       <w:r>
-        <w:t>**Container Registry**: Private Endpoint configured for secure image pulls</w:t>
+        <w:t>**User Access Path**: PA Corporate Network → VPN/ExpressRoute/Private Link → Private DNS Zone → App Service Environment (Private Endpoint) → Application</w:t>
       </w:r>
     </w:p>
     <w:p>
@@ -1924,7 +1993,7 @@
         <w:pStyle w:val="ListBullet"/>
       </w:pPr>
       <w:r>
-        <w:t>**Static Web App**: Public endpoint with Azure Front Door (optional) for global distribution and DDoS protection</w:t>
+        <w:t>**Storage Account**: Private Endpoint configured; accessible only from App Service Environment subnet; public network access disabled</w:t>
       </w:r>
     </w:p>
     <w:p>
@@ -1932,7 +2001,23 @@
         <w:pStyle w:val="ListBullet"/>
       </w:pPr>
       <w:r>
-        <w:t>**API Management**: Internal mode (optional) with Application Gateway for external exposure if required</w:t>
+        <w:t>**Key Vault**: Private Endpoint configured; accessible only from App Service Environment subnet; public network access disabled</w:t>
+      </w:r>
+    </w:p>
+    <w:p>
+      <w:pPr>
+        <w:pStyle w:val="ListBullet"/>
+      </w:pPr>
+      <w:r>
+        <w:t>**Container Registry**: Private Endpoint configured for secure image pulls; public network access disabled</w:t>
+      </w:r>
+    </w:p>
+    <w:p>
+      <w:pPr>
+        <w:pStyle w:val="ListBullet"/>
+      </w:pPr>
+      <w:r>
+        <w:t>**No Public Services**: All services use Private Endpoint pattern; no Azure Front Door, Static Web App, or public API Management endpoints</w:t>
       </w:r>
     </w:p>
     <w:p>
@@ -1956,6 +2041,30 @@
         <w:pStyle w:val="ListBullet"/>
       </w:pPr>
       <w:r>
+        <w:t>**No Public Internet Exposure**: All services accessible only via Private Endpoint from PA corporate network; zero public endpoints</w:t>
+      </w:r>
+    </w:p>
+    <w:p>
+      <w:pPr>
+        <w:pStyle w:val="ListBullet"/>
+      </w:pPr>
+      <w:r>
+        <w:t>**Network Isolation**: App Service Environment, Storage Account, Key Vault, and Container Registry all configured with Private Endpoints and public network access disabled</w:t>
+      </w:r>
+    </w:p>
+    <w:p>
+      <w:pPr>
+        <w:pStyle w:val="ListBullet"/>
+      </w:pPr>
+      <w:r>
+        <w:t>**Private DNS**: Friendly URLs resolved only from within PA network via Private DNS Zone; no public DNS records</w:t>
+      </w:r>
+    </w:p>
+    <w:p>
+      <w:pPr>
+        <w:pStyle w:val="ListBullet"/>
+      </w:pPr>
+      <w:r>
         <w:t>**Data Residency**: All data stored within UK South region; complies with UK data protection regulations</w:t>
       </w:r>
     </w:p>
@@ -1989,6 +2098,54 @@
       </w:pPr>
       <w:r>
         <w:t>**Backup &amp; Recovery**: Storage account soft-delete and versioning; Function App deployment slots for zero-downtime updates</w:t>
+      </w:r>
+    </w:p>
+    <w:p>
+      <w:pPr>
+        <w:pStyle w:val="Heading2"/>
+      </w:pPr>
+      <w:r>
+        <w:t>Cost Optimisation</w:t>
+      </w:r>
+    </w:p>
+    <w:p>
+      <w:pPr>
+        <w:pStyle w:val="ListBullet"/>
+      </w:pPr>
+      <w:r>
+        <w:t>**Serverless Architecture**: All Functions use Consumption plan (Y1) - pay per execution only</w:t>
+      </w:r>
+    </w:p>
+    <w:p>
+      <w:pPr>
+        <w:pStyle w:val="ListBullet"/>
+      </w:pPr>
+      <w:r>
+        <w:t>**Zero Idle Costs**: Application incurs zero monthly cost when not in use (perfect for 18-24 month usage cycles)</w:t>
+      </w:r>
+    </w:p>
+    <w:p>
+      <w:pPr>
+        <w:pStyle w:val="ListBullet"/>
+      </w:pPr>
+      <w:r>
+        <w:t>**Shared Infrastructure**: Frontend Function deployed to shared App Service Environment - no incremental ASE costs</w:t>
+      </w:r>
+    </w:p>
+    <w:p>
+      <w:pPr>
+        <w:pStyle w:val="ListBullet"/>
+      </w:pPr>
+      <w:r>
+        <w:t>**Cost Savings**: Eliminates monthly Static Web App costs (~£7-9/month) and Azure Front Door costs (~£15-20/month) when idle</w:t>
+      </w:r>
+    </w:p>
+    <w:p>
+      <w:pPr>
+        <w:pStyle w:val="ListBullet"/>
+      </w:pPr>
+      <w:r>
+        <w:t>**Active Usage**: Pay only for Function executions during 6-week active periods (typically &lt;£5 per period)</w:t>
       </w:r>
     </w:p>
     <w:sectPr>

</xml_diff>